<commit_message>
<Main> Update docs référencement
</commit_message>
<xml_diff>
--- a/download/ap_referencement.docx
+++ b/download/ap_referencement.docx
@@ -2,12 +2,171 @@
 <file path=word/document.xml><?xml version="1.0" encoding="utf-8"?>
 <w:document xmlns:wpc="http://schemas.microsoft.com/office/word/2010/wordprocessingCanvas" xmlns:cx="http://schemas.microsoft.com/office/drawing/2014/chartex" xmlns:cx1="http://schemas.microsoft.com/office/drawing/2015/9/8/chartex" xmlns:cx2="http://schemas.microsoft.com/office/drawing/2015/10/21/chartex" xmlns:cx3="http://schemas.microsoft.com/office/drawing/2016/5/9/chartex" xmlns:cx4="http://schemas.microsoft.com/office/drawing/2016/5/10/chartex" xmlns:cx5="http://schemas.microsoft.com/office/drawing/2016/5/11/chartex" xmlns:cx6="http://schemas.microsoft.com/office/drawing/2016/5/12/chartex" xmlns:cx7="http://schemas.microsoft.com/office/drawing/2016/5/13/chartex" xmlns:cx8="http://schemas.microsoft.com/office/drawing/2016/5/14/chartex" xmlns:mc="http://schemas.openxmlformats.org/markup-compatibility/2006" xmlns:aink="http://schemas.microsoft.com/office/drawing/2016/ink" xmlns:am3d="http://schemas.microsoft.com/office/drawing/2017/model3d" xmlns:o="urn:schemas-microsoft-com:office:office" xmlns:oel="http://schemas.microsoft.com/office/2019/extlst" xmlns:r="http://schemas.openxmlformats.org/officeDocument/2006/relationships" xmlns:m="http://schemas.openxmlformats.org/officeDocument/2006/math" xmlns:v="urn:schemas-microsoft-com:vml" xmlns:wp14="http://schemas.microsoft.com/office/word/2010/wordprocessingDrawing" xmlns:wp="http://schemas.openxmlformats.org/drawingml/2006/wordprocessingDrawing" xmlns:w10="urn:schemas-microsoft-com:office:word" xmlns:w="http://schemas.openxmlformats.org/wordprocessingml/2006/main" xmlns:w14="http://schemas.microsoft.com/office/word/2010/wordml" xmlns:w15="http://schemas.microsoft.com/office/word/2012/wordml" xmlns:w16cex="http://schemas.microsoft.com/office/word/2018/wordml/cex" xmlns:w16cid="http://schemas.microsoft.com/office/word/2016/wordml/cid" xmlns:w16="http://schemas.microsoft.com/office/word/2018/wordml" xmlns:w16sdtdh="http://schemas.microsoft.com/office/word/2020/wordml/sdtdatahash" xmlns:w16se="http://schemas.microsoft.com/office/word/2015/wordml/symex" xmlns:wpg="http://schemas.microsoft.com/office/word/2010/wordprocessingGroup" xmlns:wpi="http://schemas.microsoft.com/office/word/2010/wordprocessingInk" xmlns:wne="http://schemas.microsoft.com/office/word/2006/wordml" xmlns:wps="http://schemas.microsoft.com/office/word/2010/wordprocessingShape" mc:Ignorable="w14 w15 w16se w16cid w16 w16cex w16sdtdh wp14">
   <w:body>
+    <w:p>
+      <w:pPr>
+        <w:jc w:val="center"/>
+      </w:pPr>
+    </w:p>
+    <w:p>
+      <w:pPr>
+        <w:jc w:val="center"/>
+      </w:pPr>
+    </w:p>
+    <w:p>
+      <w:pPr>
+        <w:jc w:val="center"/>
+      </w:pPr>
+    </w:p>
+    <w:p>
+      <w:pPr>
+        <w:jc w:val="center"/>
+      </w:pPr>
+    </w:p>
+    <w:p>
+      <w:pPr>
+        <w:jc w:val="center"/>
+      </w:pPr>
+    </w:p>
+    <w:p>
+      <w:pPr>
+        <w:jc w:val="center"/>
+      </w:pPr>
+    </w:p>
+    <w:p>
+      <w:pPr>
+        <w:jc w:val="center"/>
+      </w:pPr>
+    </w:p>
+    <w:p>
+      <w:pPr>
+        <w:jc w:val="center"/>
+      </w:pPr>
+    </w:p>
+    <w:p>
+      <w:pPr>
+        <w:jc w:val="center"/>
+      </w:pPr>
+    </w:p>
+    <w:p>
+      <w:pPr>
+        <w:jc w:val="center"/>
+      </w:pPr>
+    </w:p>
+    <w:p>
+      <w:pPr>
+        <w:jc w:val="center"/>
+      </w:pPr>
+    </w:p>
     <w:p/>
     <w:p>
       <w:pPr>
+        <w:jc w:val="center"/>
+      </w:pPr>
+    </w:p>
+    <w:p>
+      <w:pPr>
+        <w:jc w:val="center"/>
+        <w:rPr>
+          <w:sz w:val="72"/>
+          <w:szCs w:val="72"/>
+        </w:rPr>
+      </w:pPr>
+      <w:r>
+        <w:rPr>
+          <w:sz w:val="72"/>
+          <w:szCs w:val="72"/>
+        </w:rPr>
+        <w:t>AP REFERENCEMENT</w:t>
+      </w:r>
+    </w:p>
+    <w:p>
+      <w:pPr>
+        <w:jc w:val="center"/>
+        <w:rPr>
+          <w:sz w:val="40"/>
+          <w:szCs w:val="40"/>
+        </w:rPr>
+      </w:pPr>
+      <w:r>
+        <w:rPr>
+          <w:sz w:val="40"/>
+          <w:szCs w:val="40"/>
+        </w:rPr>
+        <w:t>Par Oliwer SKWERES</w:t>
+      </w:r>
+    </w:p>
+    <w:p>
+      <w:pPr>
+        <w:jc w:val="center"/>
+      </w:pPr>
+    </w:p>
+    <w:p>
+      <w:pPr>
+        <w:jc w:val="center"/>
+      </w:pPr>
+    </w:p>
+    <w:p>
+      <w:pPr>
+        <w:jc w:val="center"/>
+      </w:pPr>
+    </w:p>
+    <w:p>
+      <w:pPr>
+        <w:jc w:val="center"/>
+      </w:pPr>
+    </w:p>
+    <w:p>
+      <w:pPr>
+        <w:jc w:val="center"/>
+      </w:pPr>
+    </w:p>
+    <w:p>
+      <w:pPr>
+        <w:jc w:val="center"/>
+      </w:pPr>
+    </w:p>
+    <w:p>
+      <w:pPr>
+        <w:jc w:val="center"/>
+      </w:pPr>
+    </w:p>
+    <w:p>
+      <w:pPr>
+        <w:jc w:val="center"/>
+      </w:pPr>
+    </w:p>
+    <w:p>
+      <w:pPr>
+        <w:jc w:val="center"/>
+      </w:pPr>
+    </w:p>
+    <w:p>
+      <w:pPr>
+        <w:jc w:val="center"/>
+      </w:pPr>
+    </w:p>
+    <w:p>
+      <w:pPr>
+        <w:jc w:val="center"/>
+      </w:pPr>
+    </w:p>
+    <w:p>
+      <w:pPr>
+        <w:jc w:val="center"/>
+      </w:pPr>
+    </w:p>
+    <w:p/>
+    <w:p>
+      <w:pPr>
+        <w:jc w:val="center"/>
+      </w:pPr>
+    </w:p>
+    <w:p>
+      <w:pPr>
         <w:pStyle w:val="Titre1"/>
       </w:pPr>
       <w:r>
+        <w:lastRenderedPageBreak/>
         <w:t>1/ Qu’est-ce que le référencement ?</w:t>
       </w:r>
     </w:p>
@@ -104,7 +263,23 @@
         <w:jc w:val="both"/>
       </w:pPr>
       <w:r>
-        <w:t>Le référencement naturel, Search Engine Optimization, qui consiste à modifier le site Internet directement pour qu’il soit le plus haut possible dans les recherches.</w:t>
+        <w:t xml:space="preserve">Le référencement naturel, </w:t>
+      </w:r>
+      <w:proofErr w:type="spellStart"/>
+      <w:r>
+        <w:t>Search</w:t>
+      </w:r>
+      <w:proofErr w:type="spellEnd"/>
+      <w:r>
+        <w:t xml:space="preserve"> Engine </w:t>
+      </w:r>
+      <w:proofErr w:type="spellStart"/>
+      <w:r>
+        <w:t>Optimization</w:t>
+      </w:r>
+      <w:proofErr w:type="spellEnd"/>
+      <w:r>
+        <w:t>, qui consiste à modifier le site Internet directement pour qu’il soit le plus haut possible dans les recherches.</w:t>
       </w:r>
       <w:r>
         <w:br/>
@@ -193,7 +368,15 @@
         </w:numPr>
       </w:pPr>
       <w:r>
-        <w:t>Le référencement payant, Search Engine Advertising, qui consiste à acheter des places publicitaires qui sont toujours en haut de la page.</w:t>
+        <w:t xml:space="preserve">Le référencement payant, </w:t>
+      </w:r>
+      <w:proofErr w:type="spellStart"/>
+      <w:r>
+        <w:t>Search</w:t>
+      </w:r>
+      <w:proofErr w:type="spellEnd"/>
+      <w:r>
+        <w:t xml:space="preserve"> Engine Advertising, qui consiste à acheter des places publicitaires qui sont toujours en haut de la page.</w:t>
       </w:r>
     </w:p>
     <w:p>
@@ -203,8 +386,13 @@
     </w:p>
     <w:p>
       <w:r>
-        <w:t>Nous pouvons aussi vérifier que notre site est bien indexé avec site :notresite.fr</w:t>
-      </w:r>
+        <w:t>Nous pouvons aussi vérifier que notre site est bien indexé avec site</w:t>
+      </w:r>
+      <w:proofErr w:type="gramStart"/>
+      <w:r>
+        <w:t> :notresite.fr</w:t>
+      </w:r>
+      <w:proofErr w:type="gramEnd"/>
     </w:p>
     <w:p>
       <w:r>
@@ -359,6 +547,7 @@
     </w:p>
     <w:p>
       <w:pPr>
+        <w:jc w:val="both"/>
         <w:rPr>
           <w:noProof/>
         </w:rPr>
@@ -372,6 +561,7 @@
     </w:p>
     <w:p>
       <w:pPr>
+        <w:jc w:val="both"/>
         <w:rPr>
           <w:noProof/>
         </w:rPr>
@@ -396,11 +586,11 @@
         <w:drawing>
           <wp:anchor distT="0" distB="0" distL="114300" distR="114300" simplePos="0" relativeHeight="251664384" behindDoc="0" locked="0" layoutInCell="1" allowOverlap="1" wp14:anchorId="43E7AA03" wp14:editId="297218D2">
             <wp:simplePos x="0" y="0"/>
-            <wp:positionH relativeFrom="column">
-              <wp:posOffset>2470785</wp:posOffset>
+            <wp:positionH relativeFrom="margin">
+              <wp:align>center</wp:align>
             </wp:positionH>
             <wp:positionV relativeFrom="paragraph">
-              <wp:posOffset>33655</wp:posOffset>
+              <wp:posOffset>71755</wp:posOffset>
             </wp:positionV>
             <wp:extent cx="3003550" cy="1148715"/>
             <wp:effectExtent l="0" t="0" r="6350" b="0"/>
@@ -482,6 +672,7 @@
         <w:rPr>
           <w:noProof/>
         </w:rPr>
+        <w:lastRenderedPageBreak/>
         <w:t>3/</w:t>
       </w:r>
       <w:r>
@@ -639,21 +830,7 @@
             <w:rStyle w:val="Lienhypertexte"/>
             <w:noProof/>
           </w:rPr>
-          <w:t>li</w:t>
-        </w:r>
-        <w:r>
-          <w:rPr>
-            <w:rStyle w:val="Lienhypertexte"/>
-            <w:noProof/>
-          </w:rPr>
-          <w:t>e</w:t>
-        </w:r>
-        <w:r>
-          <w:rPr>
-            <w:rStyle w:val="Lienhypertexte"/>
-            <w:noProof/>
-          </w:rPr>
-          <w:t>n</w:t>
+          <w:t>lien</w:t>
         </w:r>
       </w:hyperlink>
       <w:r>
@@ -824,10 +1001,10 @@
           <wp:anchor distT="0" distB="0" distL="114300" distR="114300" simplePos="0" relativeHeight="251666432" behindDoc="0" locked="0" layoutInCell="1" allowOverlap="1" wp14:anchorId="41350D6B">
             <wp:simplePos x="0" y="0"/>
             <wp:positionH relativeFrom="column">
-              <wp:posOffset>3329940</wp:posOffset>
+              <wp:posOffset>3351712</wp:posOffset>
             </wp:positionH>
             <wp:positionV relativeFrom="paragraph">
-              <wp:posOffset>15875</wp:posOffset>
+              <wp:posOffset>59418</wp:posOffset>
             </wp:positionV>
             <wp:extent cx="3092450" cy="911860"/>
             <wp:effectExtent l="0" t="0" r="0" b="2540"/>
@@ -896,6 +1073,13 @@
         </w:rPr>
         <w:t xml:space="preserve"> </w:t>
       </w:r>
+    </w:p>
+    <w:p>
+      <w:pPr>
+        <w:rPr>
+          <w:noProof/>
+        </w:rPr>
+      </w:pPr>
     </w:p>
     <w:p>
       <w:pPr>
@@ -1138,24 +1322,452 @@
         <w:rPr>
           <w:noProof/>
         </w:rPr>
+        <w:drawing>
+          <wp:anchor distT="0" distB="0" distL="114300" distR="114300" simplePos="0" relativeHeight="251667456" behindDoc="1" locked="0" layoutInCell="1" allowOverlap="1" wp14:anchorId="295343BB">
+            <wp:simplePos x="0" y="0"/>
+            <wp:positionH relativeFrom="margin">
+              <wp:align>center</wp:align>
+            </wp:positionH>
+            <wp:positionV relativeFrom="paragraph">
+              <wp:posOffset>1151255</wp:posOffset>
+            </wp:positionV>
+            <wp:extent cx="3510280" cy="2072640"/>
+            <wp:effectExtent l="0" t="0" r="0" b="3810"/>
+            <wp:wrapTopAndBottom/>
+            <wp:docPr id="13" name="Image 13"/>
+            <wp:cNvGraphicFramePr>
+              <a:graphicFrameLocks xmlns:a="http://schemas.openxmlformats.org/drawingml/2006/main" noChangeAspect="1"/>
+            </wp:cNvGraphicFramePr>
+            <a:graphic xmlns:a="http://schemas.openxmlformats.org/drawingml/2006/main">
+              <a:graphicData uri="http://schemas.openxmlformats.org/drawingml/2006/picture">
+                <pic:pic xmlns:pic="http://schemas.openxmlformats.org/drawingml/2006/picture">
+                  <pic:nvPicPr>
+                    <pic:cNvPr id="1" name=""/>
+                    <pic:cNvPicPr/>
+                  </pic:nvPicPr>
+                  <pic:blipFill>
+                    <a:blip r:embed="rId19" cstate="print">
+                      <a:extLst>
+                        <a:ext uri="{28A0092B-C50C-407E-A947-70E740481C1C}">
+                          <a14:useLocalDpi xmlns:a14="http://schemas.microsoft.com/office/drawing/2010/main" val="0"/>
+                        </a:ext>
+                      </a:extLst>
+                    </a:blip>
+                    <a:stretch>
+                      <a:fillRect/>
+                    </a:stretch>
+                  </pic:blipFill>
+                  <pic:spPr>
+                    <a:xfrm>
+                      <a:off x="0" y="0"/>
+                      <a:ext cx="3510280" cy="2072640"/>
+                    </a:xfrm>
+                    <a:prstGeom prst="rect">
+                      <a:avLst/>
+                    </a:prstGeom>
+                  </pic:spPr>
+                </pic:pic>
+              </a:graphicData>
+            </a:graphic>
+            <wp14:sizeRelH relativeFrom="margin">
+              <wp14:pctWidth>0</wp14:pctWidth>
+            </wp14:sizeRelH>
+            <wp14:sizeRelV relativeFrom="margin">
+              <wp14:pctHeight>0</wp14:pctHeight>
+            </wp14:sizeRelV>
+          </wp:anchor>
+        </w:drawing>
+      </w:r>
+      <w:r>
+        <w:rPr>
+          <w:noProof/>
+        </w:rPr>
         <w:t>Ces 2 sitewebs permettent d’améliorer le référencement de nos pages.</w:t>
       </w:r>
-    </w:p>
-    <w:p>
-      <w:pPr>
-        <w:rPr>
-          <w:noProof/>
-        </w:rPr>
-      </w:pPr>
-      <w:r>
-        <w:rPr>
-          <w:noProof/>
-        </w:rPr>
-        <w:t xml:space="preserve">Je n’ai pas pu mettre en place toutes les méthodes de référencement. </w:t>
-      </w:r>
-    </w:p>
-    <w:p>
-      <w:pPr>
+      <w:r>
+        <w:rPr>
+          <w:noProof/>
+        </w:rPr>
+        <w:br/>
+      </w:r>
+      <w:r>
+        <w:rPr>
+          <w:noProof/>
+        </w:rPr>
+        <w:br/>
+        <w:t>La dernière chose que j’ai pu faire pour améliorer mon référencement c’est utiliser des balises meta dans mon code. Les balises</w:t>
+      </w:r>
+      <w:r>
+        <w:rPr>
+          <w:noProof/>
+        </w:rPr>
+        <w:t xml:space="preserve"> meta, abréviation pour métadonnées, sont des balises placés dans l’entête d’un site et ne sont donc pas visible sur la page directement. En revanche, elle donnent des informations sur la page pour les moteurs de recherche, comme son contenu par exemple</w:t>
+      </w:r>
+      <w:r>
+        <w:rPr>
+          <w:noProof/>
+        </w:rPr>
+        <w:t>.</w:t>
+      </w:r>
+    </w:p>
+    <w:p>
+      <w:pPr>
+        <w:rPr>
+          <w:noProof/>
+        </w:rPr>
+      </w:pPr>
+    </w:p>
+    <w:p>
+      <w:pPr>
+        <w:rPr>
+          <w:noProof/>
+        </w:rPr>
+      </w:pPr>
+      <w:r>
+        <w:rPr>
+          <w:noProof/>
+        </w:rPr>
+        <w:t>Les balises meta permettent aussi de modifier la manière dont va s’afficer une page.</w:t>
+      </w:r>
+      <w:r>
+        <w:rPr>
+          <w:noProof/>
+        </w:rPr>
+        <w:t xml:space="preserve"> </w:t>
+      </w:r>
+      <w:r>
+        <w:rPr>
+          <w:noProof/>
+        </w:rPr>
+        <w:br/>
+        <w:t>Exemple :</w:t>
+      </w:r>
+    </w:p>
+    <w:p>
+      <w:pPr>
+        <w:rPr>
+          <w:noProof/>
+        </w:rPr>
+      </w:pPr>
+      <w:r>
+        <w:rPr>
+          <w:noProof/>
+        </w:rPr>
+        <w:drawing>
+          <wp:anchor distT="0" distB="0" distL="114300" distR="114300" simplePos="0" relativeHeight="251668480" behindDoc="0" locked="0" layoutInCell="1" allowOverlap="1" wp14:anchorId="2A2061CE">
+            <wp:simplePos x="0" y="0"/>
+            <wp:positionH relativeFrom="margin">
+              <wp:posOffset>1401445</wp:posOffset>
+            </wp:positionH>
+            <wp:positionV relativeFrom="paragraph">
+              <wp:posOffset>734695</wp:posOffset>
+            </wp:positionV>
+            <wp:extent cx="2080260" cy="2195645"/>
+            <wp:effectExtent l="0" t="0" r="0" b="0"/>
+            <wp:wrapNone/>
+            <wp:docPr id="17" name="Image 17"/>
+            <wp:cNvGraphicFramePr>
+              <a:graphicFrameLocks xmlns:a="http://schemas.openxmlformats.org/drawingml/2006/main" noChangeAspect="1"/>
+            </wp:cNvGraphicFramePr>
+            <a:graphic xmlns:a="http://schemas.openxmlformats.org/drawingml/2006/main">
+              <a:graphicData uri="http://schemas.openxmlformats.org/drawingml/2006/picture">
+                <pic:pic xmlns:pic="http://schemas.openxmlformats.org/drawingml/2006/picture">
+                  <pic:nvPicPr>
+                    <pic:cNvPr id="1" name=""/>
+                    <pic:cNvPicPr/>
+                  </pic:nvPicPr>
+                  <pic:blipFill>
+                    <a:blip r:embed="rId20" cstate="print">
+                      <a:extLst>
+                        <a:ext uri="{28A0092B-C50C-407E-A947-70E740481C1C}">
+                          <a14:useLocalDpi xmlns:a14="http://schemas.microsoft.com/office/drawing/2010/main" val="0"/>
+                        </a:ext>
+                      </a:extLst>
+                    </a:blip>
+                    <a:stretch>
+                      <a:fillRect/>
+                    </a:stretch>
+                  </pic:blipFill>
+                  <pic:spPr>
+                    <a:xfrm>
+                      <a:off x="0" y="0"/>
+                      <a:ext cx="2080260" cy="2195645"/>
+                    </a:xfrm>
+                    <a:prstGeom prst="rect">
+                      <a:avLst/>
+                    </a:prstGeom>
+                  </pic:spPr>
+                </pic:pic>
+              </a:graphicData>
+            </a:graphic>
+            <wp14:sizeRelH relativeFrom="margin">
+              <wp14:pctWidth>0</wp14:pctWidth>
+            </wp14:sizeRelH>
+            <wp14:sizeRelV relativeFrom="margin">
+              <wp14:pctHeight>0</wp14:pctHeight>
+            </wp14:sizeRelV>
+          </wp:anchor>
+        </w:drawing>
+      </w:r>
+      <w:r>
+        <w:rPr>
+          <w:noProof/>
+        </w:rPr>
+        <w:drawing>
+          <wp:anchor distT="0" distB="0" distL="114300" distR="114300" simplePos="0" relativeHeight="251669504" behindDoc="0" locked="0" layoutInCell="1" allowOverlap="1" wp14:anchorId="22157AB8">
+            <wp:simplePos x="0" y="0"/>
+            <wp:positionH relativeFrom="column">
+              <wp:posOffset>1355725</wp:posOffset>
+            </wp:positionH>
+            <wp:positionV relativeFrom="paragraph">
+              <wp:posOffset>18415</wp:posOffset>
+            </wp:positionV>
+            <wp:extent cx="2432344" cy="586740"/>
+            <wp:effectExtent l="0" t="0" r="6350" b="3810"/>
+            <wp:wrapNone/>
+            <wp:docPr id="16" name="Image 16"/>
+            <wp:cNvGraphicFramePr>
+              <a:graphicFrameLocks xmlns:a="http://schemas.openxmlformats.org/drawingml/2006/main" noChangeAspect="1"/>
+            </wp:cNvGraphicFramePr>
+            <a:graphic xmlns:a="http://schemas.openxmlformats.org/drawingml/2006/main">
+              <a:graphicData uri="http://schemas.openxmlformats.org/drawingml/2006/picture">
+                <pic:pic xmlns:pic="http://schemas.openxmlformats.org/drawingml/2006/picture">
+                  <pic:nvPicPr>
+                    <pic:cNvPr id="1" name=""/>
+                    <pic:cNvPicPr/>
+                  </pic:nvPicPr>
+                  <pic:blipFill>
+                    <a:blip r:embed="rId21">
+                      <a:extLst>
+                        <a:ext uri="{28A0092B-C50C-407E-A947-70E740481C1C}">
+                          <a14:useLocalDpi xmlns:a14="http://schemas.microsoft.com/office/drawing/2010/main" val="0"/>
+                        </a:ext>
+                      </a:extLst>
+                    </a:blip>
+                    <a:stretch>
+                      <a:fillRect/>
+                    </a:stretch>
+                  </pic:blipFill>
+                  <pic:spPr>
+                    <a:xfrm>
+                      <a:off x="0" y="0"/>
+                      <a:ext cx="2433418" cy="586999"/>
+                    </a:xfrm>
+                    <a:prstGeom prst="rect">
+                      <a:avLst/>
+                    </a:prstGeom>
+                  </pic:spPr>
+                </pic:pic>
+              </a:graphicData>
+            </a:graphic>
+            <wp14:sizeRelH relativeFrom="margin">
+              <wp14:pctWidth>0</wp14:pctWidth>
+            </wp14:sizeRelH>
+            <wp14:sizeRelV relativeFrom="margin">
+              <wp14:pctHeight>0</wp14:pctHeight>
+            </wp14:sizeRelV>
+          </wp:anchor>
+        </w:drawing>
+      </w:r>
+      <w:r>
+        <w:rPr>
+          <w:noProof/>
+        </w:rPr>
+        <w:br/>
+        <w:t xml:space="preserve">Sans balises META : </w:t>
+      </w:r>
+      <w:r>
+        <w:rPr>
+          <w:noProof/>
+        </w:rPr>
+        <w:br/>
+      </w:r>
+      <w:r>
+        <w:rPr>
+          <w:noProof/>
+        </w:rPr>
+        <w:br/>
+      </w:r>
+      <w:r>
+        <w:rPr>
+          <w:noProof/>
+        </w:rPr>
+        <w:br/>
+        <w:t>Avec balises META :</w:t>
+      </w:r>
+    </w:p>
+    <w:p>
+      <w:pPr>
+        <w:rPr>
+          <w:noProof/>
+        </w:rPr>
+      </w:pPr>
+    </w:p>
+    <w:p>
+      <w:pPr>
+        <w:rPr>
+          <w:noProof/>
+        </w:rPr>
+      </w:pPr>
+    </w:p>
+    <w:p>
+      <w:pPr>
+        <w:rPr>
+          <w:noProof/>
+        </w:rPr>
+      </w:pPr>
+    </w:p>
+    <w:p>
+      <w:pPr>
+        <w:rPr>
+          <w:noProof/>
+        </w:rPr>
+      </w:pPr>
+    </w:p>
+    <w:p>
+      <w:pPr>
+        <w:rPr>
+          <w:noProof/>
+        </w:rPr>
+      </w:pPr>
+      <w:r>
+        <w:rPr>
+          <w:noProof/>
+        </w:rPr>
+        <w:lastRenderedPageBreak/>
+        <w:t>Sur Twitter sans balises META :</w:t>
+      </w:r>
+    </w:p>
+    <w:p>
+      <w:pPr>
+        <w:rPr>
+          <w:noProof/>
+        </w:rPr>
+      </w:pPr>
+      <w:r>
+        <w:rPr>
+          <w:noProof/>
+        </w:rPr>
+        <w:drawing>
+          <wp:inline distT="0" distB="0" distL="0" distR="0" wp14:anchorId="76853D2A" wp14:editId="1F191768">
+            <wp:extent cx="2726267" cy="423725"/>
+            <wp:effectExtent l="0" t="0" r="0" b="0"/>
+            <wp:docPr id="19" name="Image 19"/>
+            <wp:cNvGraphicFramePr>
+              <a:graphicFrameLocks xmlns:a="http://schemas.openxmlformats.org/drawingml/2006/main" noChangeAspect="1"/>
+            </wp:cNvGraphicFramePr>
+            <a:graphic xmlns:a="http://schemas.openxmlformats.org/drawingml/2006/main">
+              <a:graphicData uri="http://schemas.openxmlformats.org/drawingml/2006/picture">
+                <pic:pic xmlns:pic="http://schemas.openxmlformats.org/drawingml/2006/picture">
+                  <pic:nvPicPr>
+                    <pic:cNvPr id="1" name=""/>
+                    <pic:cNvPicPr/>
+                  </pic:nvPicPr>
+                  <pic:blipFill>
+                    <a:blip r:embed="rId22"/>
+                    <a:stretch>
+                      <a:fillRect/>
+                    </a:stretch>
+                  </pic:blipFill>
+                  <pic:spPr>
+                    <a:xfrm>
+                      <a:off x="0" y="0"/>
+                      <a:ext cx="2772773" cy="430953"/>
+                    </a:xfrm>
+                    <a:prstGeom prst="rect">
+                      <a:avLst/>
+                    </a:prstGeom>
+                  </pic:spPr>
+                </pic:pic>
+              </a:graphicData>
+            </a:graphic>
+          </wp:inline>
+        </w:drawing>
+      </w:r>
+    </w:p>
+    <w:p>
+      <w:pPr>
+        <w:rPr>
+          <w:noProof/>
+        </w:rPr>
+      </w:pPr>
+      <w:r>
+        <w:rPr>
+          <w:noProof/>
+        </w:rPr>
+        <w:t>Sur Twitter avec balises META :</w:t>
+      </w:r>
+    </w:p>
+    <w:p>
+      <w:pPr>
+        <w:rPr>
+          <w:noProof/>
+        </w:rPr>
+      </w:pPr>
+      <w:r>
+        <w:rPr>
+          <w:noProof/>
+        </w:rPr>
+        <w:drawing>
+          <wp:inline distT="0" distB="0" distL="0" distR="0" wp14:anchorId="11305C7D" wp14:editId="7639AEFD">
+            <wp:extent cx="2545080" cy="2046382"/>
+            <wp:effectExtent l="0" t="0" r="7620" b="0"/>
+            <wp:docPr id="20" name="Image 20"/>
+            <wp:cNvGraphicFramePr>
+              <a:graphicFrameLocks xmlns:a="http://schemas.openxmlformats.org/drawingml/2006/main" noChangeAspect="1"/>
+            </wp:cNvGraphicFramePr>
+            <a:graphic xmlns:a="http://schemas.openxmlformats.org/drawingml/2006/main">
+              <a:graphicData uri="http://schemas.openxmlformats.org/drawingml/2006/picture">
+                <pic:pic xmlns:pic="http://schemas.openxmlformats.org/drawingml/2006/picture">
+                  <pic:nvPicPr>
+                    <pic:cNvPr id="1" name=""/>
+                    <pic:cNvPicPr/>
+                  </pic:nvPicPr>
+                  <pic:blipFill>
+                    <a:blip r:embed="rId23"/>
+                    <a:stretch>
+                      <a:fillRect/>
+                    </a:stretch>
+                  </pic:blipFill>
+                  <pic:spPr>
+                    <a:xfrm>
+                      <a:off x="0" y="0"/>
+                      <a:ext cx="2554816" cy="2054211"/>
+                    </a:xfrm>
+                    <a:prstGeom prst="rect">
+                      <a:avLst/>
+                    </a:prstGeom>
+                  </pic:spPr>
+                </pic:pic>
+              </a:graphicData>
+            </a:graphic>
+          </wp:inline>
+        </w:drawing>
+      </w:r>
+    </w:p>
+    <w:p>
+      <w:pPr>
+        <w:jc w:val="both"/>
+        <w:rPr>
+          <w:noProof/>
+        </w:rPr>
+      </w:pPr>
+      <w:r>
+        <w:rPr>
+          <w:noProof/>
+        </w:rPr>
+        <w:t>Cependant, j</w:t>
+      </w:r>
+      <w:r>
+        <w:rPr>
+          <w:noProof/>
+        </w:rPr>
+        <w:t xml:space="preserve">e n’ai pas pu mettre en place toutes les méthodes de référencement. </w:t>
+      </w:r>
+    </w:p>
+    <w:p>
+      <w:pPr>
+        <w:jc w:val="both"/>
         <w:rPr>
           <w:noProof/>
         </w:rPr>
@@ -1165,6 +1777,26 @@
           <w:noProof/>
         </w:rPr>
         <w:t>Les backlinks permettent d’améliorer le référencement du site. Les</w:t>
+      </w:r>
+      <w:r>
+        <w:rPr>
+          <w:noProof/>
+        </w:rPr>
+        <w:t xml:space="preserve"> backlinks sont des liens sur d’autres sitent qui dirigent vers le votre. Il est très important d’avoir des backlinks car ça montre au navigateur que le site est considéré comme fiable par beaucoup de monde, cependant avoir des backlinks demande beaucoup d’effort et de temps ainsi que des sites de qualités.</w:t>
+      </w:r>
+    </w:p>
+    <w:p>
+      <w:pPr>
+        <w:jc w:val="both"/>
+        <w:rPr>
+          <w:noProof/>
+        </w:rPr>
+      </w:pPr>
+      <w:r>
+        <w:rPr>
+          <w:noProof/>
+        </w:rPr>
+        <w:t>Je n’ai pas pu non plus aborder les méthodes payantes pour référencer mon site, bien qu’il en existe.</w:t>
       </w:r>
     </w:p>
     <w:p>
@@ -1183,6 +1815,9 @@
       </w:r>
     </w:p>
     <w:p>
+      <w:pPr>
+        <w:jc w:val="both"/>
+      </w:pPr>
       <w:r>
         <w:t>On a donc pu voir dès le début que le site était référencé. Maintenant, je peux utiliser d’autres méthodes pour améliorer mon référencement que je n’ai pas pu mettre en place. Il faut savoir que le référencement ne se fait pas en quelques minutes. C’est un processus qui peut durer très longtemps pour pouvoir se retrouver sur la première page.</w:t>
       </w:r>
@@ -1192,6 +1827,7 @@
     </w:p>
     <w:p>
       <w:pPr>
+        <w:jc w:val="both"/>
         <w:rPr>
           <w:noProof/>
         </w:rPr>
@@ -1204,6 +1840,12 @@
           <w:noProof/>
         </w:rPr>
         <w:t xml:space="preserve"> </w:t>
+      </w:r>
+      <w:r>
+        <w:rPr>
+          <w:noProof/>
+        </w:rPr>
+        <w:t>J’ai aussi pu améliorer un peu mon référencement, notamment avec les balises meta et le w3validator qui m’affichait une tonne d’erreur, il en affiche encore mais beaucoup moins qu’avant. J’ai aussi pu ajouter le sitemap. J’ai trouvé ce travail assez amusant à faire.</w:t>
       </w:r>
     </w:p>
     <w:p>
@@ -1213,8 +1855,8 @@
         </w:rPr>
         <w:drawing>
           <wp:inline distT="0" distB="0" distL="0" distR="0" wp14:anchorId="618A3323" wp14:editId="0DD8B609">
-            <wp:extent cx="5780599" cy="2452550"/>
-            <wp:effectExtent l="0" t="0" r="0" b="5080"/>
+            <wp:extent cx="4027715" cy="1708849"/>
+            <wp:effectExtent l="0" t="0" r="0" b="5715"/>
             <wp:docPr id="5" name="Image 5"/>
             <wp:cNvGraphicFramePr>
               <a:graphicFrameLocks xmlns:a="http://schemas.openxmlformats.org/drawingml/2006/main" noChangeAspect="1"/>
@@ -1227,7 +1869,7 @@
                     <pic:cNvPicPr/>
                   </pic:nvPicPr>
                   <pic:blipFill>
-                    <a:blip r:embed="rId19"/>
+                    <a:blip r:embed="rId24"/>
                     <a:stretch>
                       <a:fillRect/>
                     </a:stretch>
@@ -1235,7 +1877,7 @@
                   <pic:spPr>
                     <a:xfrm>
                       <a:off x="0" y="0"/>
-                      <a:ext cx="5782370" cy="2453302"/>
+                      <a:ext cx="4036271" cy="1712479"/>
                     </a:xfrm>
                     <a:prstGeom prst="rect">
                       <a:avLst/>
@@ -1249,7 +1891,7 @@
       </w:r>
     </w:p>
     <w:sectPr>
-      <w:headerReference w:type="default" r:id="rId20"/>
+      <w:headerReference w:type="default" r:id="rId25"/>
       <w:pgSz w:w="11906" w:h="16838"/>
       <w:pgMar w:top="1417" w:right="1417" w:bottom="1417" w:left="1417" w:header="708" w:footer="708" w:gutter="0"/>
       <w:cols w:space="708"/>
@@ -1316,8 +1958,13 @@
       <w:pStyle w:val="En-tte"/>
     </w:pPr>
     <w:r>
-      <w:t>Oliwer Skweres</w:t>
+      <w:t xml:space="preserve">Oliwer </w:t>
     </w:r>
+    <w:proofErr w:type="spellStart"/>
+    <w:r>
+      <w:t>Skweres</w:t>
+    </w:r>
+    <w:proofErr w:type="spellEnd"/>
     <w:r>
       <w:tab/>
       <w:t>BLOC 1</w:t>

</xml_diff>